<commit_message>
add classes for chapter 5
Change-Id: I4b3aa87ff2ef3cfb9470f5f494cb098b04b2af33
</commit_message>
<xml_diff>
--- a/Tutorial/Short_Notes.docx
+++ b/Tutorial/Short_Notes.docx
@@ -46,9 +46,8 @@
           <w:sz w:val="21"/>
           <w:szCs w:val="21"/>
         </w:rPr>
-        <w:t xml:space="preserve">Define the scope of </w:t>
-      </w:r>
-      <w:proofErr w:type="gramStart"/>
+        <w:t>Define the scope of variables</w:t>
+      </w:r>
       <w:r>
         <w:rPr>
           <w:rFonts w:ascii="Roboto" w:hAnsi="Roboto"/>
@@ -56,17 +55,7 @@
           <w:sz w:val="21"/>
           <w:szCs w:val="21"/>
         </w:rPr>
-        <w:t>variables</w:t>
-      </w:r>
-      <w:proofErr w:type="gramEnd"/>
-      <w:r>
-        <w:rPr>
-          <w:rFonts w:ascii="Roboto" w:hAnsi="Roboto"/>
-          <w:color w:val="2D2F31"/>
-          <w:sz w:val="21"/>
-          <w:szCs w:val="21"/>
-        </w:rPr>
-        <w:t> </w:t>
+        <w:t>.</w:t>
       </w:r>
     </w:p>
     <w:p>
@@ -214,10 +203,7 @@
         <w:t xml:space="preserve"> compile</w:t>
       </w:r>
       <w:r>
-        <w:t xml:space="preserve"> </w:t>
-      </w:r>
-      <w:r>
-        <w:t>(platform independent)</w:t>
+        <w:t xml:space="preserve"> (platform independent)</w:t>
       </w:r>
       <w:r>
         <w:t xml:space="preserve"> </w:t>
@@ -387,17 +373,11 @@
       </w:r>
       <w:proofErr w:type="gramStart"/>
       <w:r>
-        <w:t>invalid</w:t>
-      </w:r>
-      <w:r>
-        <w:t xml:space="preserve">  ,</w:t>
-      </w:r>
-      <w:proofErr w:type="gramEnd"/>
-      <w:r>
-        <w:t xml:space="preserve">       </w:t>
-      </w:r>
-      <w:r>
-        <w:t>Short s = 100s; - invalid</w:t>
+        <w:t>invalid  ,</w:t>
+      </w:r>
+      <w:proofErr w:type="gramEnd"/>
+      <w:r>
+        <w:t xml:space="preserve">       Short s = 100s; - invalid</w:t>
       </w:r>
     </w:p>
     <w:p/>
@@ -442,23 +422,12 @@
       </w:r>
       <w:proofErr w:type="gramEnd"/>
       <w:r>
-        <w:t xml:space="preserve"> hexadecimal and octal can’t be assigned to the floating point literals</w:t>
-      </w:r>
-      <w:r>
-        <w:t>.</w:t>
-      </w:r>
-    </w:p>
-    <w:p>
-      <w:r>
-        <w:t xml:space="preserve">In other </w:t>
-      </w:r>
-      <w:proofErr w:type="gramStart"/>
-      <w:r>
-        <w:t>case</w:t>
-      </w:r>
-      <w:proofErr w:type="gramEnd"/>
-      <w:r>
-        <w:t xml:space="preserve">, integral </w:t>
+        <w:t xml:space="preserve"> hexadecimal and octal can’t be assigned to the floating point literals.</w:t>
+      </w:r>
+    </w:p>
+    <w:p>
+      <w:r>
+        <w:t xml:space="preserve">In other case, integral </w:t>
       </w:r>
       <w:r>
         <w:t>literal,</w:t>
@@ -778,6 +747,1079 @@
       </w:r>
     </w:p>
     <w:p/>
+    <w:p>
+      <w:r>
+        <w:lastRenderedPageBreak/>
+        <w:t xml:space="preserve">8. </w:t>
+      </w:r>
+      <w:proofErr w:type="gramStart"/>
+      <w:r>
+        <w:t>Declaration  and</w:t>
+      </w:r>
+      <w:proofErr w:type="gramEnd"/>
+      <w:r>
+        <w:t xml:space="preserve"> Access Modifiers</w:t>
+      </w:r>
+    </w:p>
+    <w:p>
+      <w:r>
+        <w:rPr>
+          <w:noProof/>
+        </w:rPr>
+        <mc:AlternateContent>
+          <mc:Choice Requires="wpi">
+            <w:drawing>
+              <wp:anchor distT="0" distB="0" distL="114300" distR="114300" simplePos="0" relativeHeight="251662336" behindDoc="0" locked="0" layoutInCell="1" allowOverlap="1" wp14:anchorId="6AA75EA5" wp14:editId="16ED4BAA">
+                <wp:simplePos x="0" y="0"/>
+                <wp:positionH relativeFrom="column">
+                  <wp:posOffset>2361753</wp:posOffset>
+                </wp:positionH>
+                <wp:positionV relativeFrom="paragraph">
+                  <wp:posOffset>357646</wp:posOffset>
+                </wp:positionV>
+                <wp:extent cx="337320" cy="221760"/>
+                <wp:effectExtent l="38100" t="38100" r="43815" b="45085"/>
+                <wp:wrapNone/>
+                <wp:docPr id="969691734" name="Ink 1"/>
+                <wp:cNvGraphicFramePr/>
+                <a:graphic xmlns:a="http://schemas.openxmlformats.org/drawingml/2006/main">
+                  <a:graphicData uri="http://schemas.microsoft.com/office/word/2010/wordprocessingInk">
+                    <w14:contentPart bwMode="auto" r:id="rId6">
+                      <w14:nvContentPartPr>
+                        <w14:cNvContentPartPr/>
+                      </w14:nvContentPartPr>
+                      <w14:xfrm>
+                        <a:off x="0" y="0"/>
+                        <a:ext cx="337320" cy="221760"/>
+                      </w14:xfrm>
+                    </w14:contentPart>
+                  </a:graphicData>
+                </a:graphic>
+              </wp:anchor>
+            </w:drawing>
+          </mc:Choice>
+          <mc:Fallback>
+            <w:pict>
+              <v:shapetype w14:anchorId="5228088F" id="_x0000_t75" coordsize="21600,21600" o:spt="75" o:preferrelative="t" path="m@4@5l@4@11@9@11@9@5xe" filled="f" stroked="f">
+                <v:stroke joinstyle="miter"/>
+                <v:formulas>
+                  <v:f eqn="if lineDrawn pixelLineWidth 0"/>
+                  <v:f eqn="sum @0 1 0"/>
+                  <v:f eqn="sum 0 0 @1"/>
+                  <v:f eqn="prod @2 1 2"/>
+                  <v:f eqn="prod @3 21600 pixelWidth"/>
+                  <v:f eqn="prod @3 21600 pixelHeight"/>
+                  <v:f eqn="sum @0 0 1"/>
+                  <v:f eqn="prod @6 1 2"/>
+                  <v:f eqn="prod @7 21600 pixelWidth"/>
+                  <v:f eqn="sum @8 21600 0"/>
+                  <v:f eqn="prod @7 21600 pixelHeight"/>
+                  <v:f eqn="sum @10 21600 0"/>
+                </v:formulas>
+                <v:path o:extrusionok="f" gradientshapeok="t" o:connecttype="rect"/>
+                <o:lock v:ext="edit" aspectratio="t"/>
+              </v:shapetype>
+              <v:shape id="Ink 1" o:spid="_x0000_s1026" type="#_x0000_t75" style="position:absolute;margin-left:185.45pt;margin-top:27.65pt;width:27.5pt;height:18.45pt;z-index:251662336;visibility:visible;mso-wrap-style:square;mso-wrap-distance-left:9pt;mso-wrap-distance-top:0;mso-wrap-distance-right:9pt;mso-wrap-distance-bottom:0;mso-position-horizontal:absolute;mso-position-horizontal-relative:text;mso-position-vertical:absolute;mso-position-vertical-relative:text" o:gfxdata="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">
+                <v:imagedata r:id="rId7" o:title=""/>
+              </v:shape>
+            </w:pict>
+          </mc:Fallback>
+        </mc:AlternateContent>
+      </w:r>
+      <w:r>
+        <w:drawing>
+          <wp:inline distT="0" distB="0" distL="0" distR="0" wp14:anchorId="6A5CD68C" wp14:editId="5737DDC7">
+            <wp:extent cx="5943600" cy="3652520"/>
+            <wp:effectExtent l="0" t="0" r="0" b="5080"/>
+            <wp:docPr id="2107231118" name="Picture 1"/>
+            <wp:cNvGraphicFramePr>
+              <a:graphicFrameLocks xmlns:a="http://schemas.openxmlformats.org/drawingml/2006/main" noChangeAspect="1"/>
+            </wp:cNvGraphicFramePr>
+            <a:graphic xmlns:a="http://schemas.openxmlformats.org/drawingml/2006/main">
+              <a:graphicData uri="http://schemas.openxmlformats.org/drawingml/2006/picture">
+                <pic:pic xmlns:pic="http://schemas.openxmlformats.org/drawingml/2006/picture">
+                  <pic:nvPicPr>
+                    <pic:cNvPr id="2107231118" name=""/>
+                    <pic:cNvPicPr/>
+                  </pic:nvPicPr>
+                  <pic:blipFill>
+                    <a:blip r:embed="rId8"/>
+                    <a:stretch>
+                      <a:fillRect/>
+                    </a:stretch>
+                  </pic:blipFill>
+                  <pic:spPr>
+                    <a:xfrm>
+                      <a:off x="0" y="0"/>
+                      <a:ext cx="5943600" cy="3652520"/>
+                    </a:xfrm>
+                    <a:prstGeom prst="rect">
+                      <a:avLst/>
+                    </a:prstGeom>
+                  </pic:spPr>
+                </pic:pic>
+              </a:graphicData>
+            </a:graphic>
+          </wp:inline>
+        </w:drawing>
+      </w:r>
+    </w:p>
+    <w:p>
+      <w:pPr>
+        <w:rPr>
+          <w:b/>
+          <w:bCs/>
+        </w:rPr>
+      </w:pPr>
+      <w:r>
+        <w:rPr>
+          <w:b/>
+          <w:bCs/>
+        </w:rPr>
+        <w:t xml:space="preserve">Done </w:t>
+      </w:r>
+      <w:proofErr w:type="gramStart"/>
+      <w:r>
+        <w:rPr>
+          <w:b/>
+          <w:bCs/>
+        </w:rPr>
+        <w:t>all</w:t>
+      </w:r>
+      <w:proofErr w:type="gramEnd"/>
+    </w:p>
+    <w:p>
+      <w:r>
+        <w:t xml:space="preserve">Note:  - 1. </w:t>
+      </w:r>
+      <w:proofErr w:type="gramStart"/>
+      <w:r>
+        <w:t>Program</w:t>
+      </w:r>
+      <w:proofErr w:type="gramEnd"/>
+      <w:r>
+        <w:t xml:space="preserve"> contain any number of class</w:t>
+      </w:r>
+    </w:p>
+    <w:p>
+      <w:r>
+        <w:tab/>
+        <w:t>2. If none of the class is public then source file can be anything</w:t>
+      </w:r>
+    </w:p>
+    <w:p>
+      <w:r>
+        <w:tab/>
+        <w:t xml:space="preserve">3. But, if class contain public </w:t>
+      </w:r>
+      <w:proofErr w:type="gramStart"/>
+      <w:r>
+        <w:t>class</w:t>
+      </w:r>
+      <w:proofErr w:type="gramEnd"/>
+      <w:r>
+        <w:t xml:space="preserve"> then source file name must be same as public </w:t>
+      </w:r>
+    </w:p>
+    <w:p>
+      <w:r>
+        <w:tab/>
+        <w:t xml:space="preserve">4. one source file can contain </w:t>
+      </w:r>
+      <w:proofErr w:type="spellStart"/>
+      <w:r>
+        <w:t>atmost</w:t>
+      </w:r>
+      <w:proofErr w:type="spellEnd"/>
+      <w:r>
+        <w:t xml:space="preserve"> one public class</w:t>
+      </w:r>
+    </w:p>
+    <w:p>
+      <w:r>
+        <w:tab/>
+        <w:t xml:space="preserve">5. </w:t>
+      </w:r>
+      <w:r>
+        <w:t xml:space="preserve">If both B and C classes are declared as public and name of the file is B.java then we will get compile time error </w:t>
+      </w:r>
+      <w:proofErr w:type="gramStart"/>
+      <w:r>
+        <w:t>saying</w:t>
+      </w:r>
+      <w:proofErr w:type="gramEnd"/>
+      <w:r>
+        <w:t xml:space="preserve"> "class C is public, should be declared in a file named C.java". </w:t>
+      </w:r>
+    </w:p>
+    <w:p>
+      <w:pPr>
+        <w:ind w:firstLine="720"/>
+      </w:pPr>
+      <w:r>
+        <w:t xml:space="preserve">6. </w:t>
+      </w:r>
+      <w:r>
+        <w:t xml:space="preserve"> It is highly recommended to take only one class for source file and name of the Program (file) must be same as class name. This approach improves readability and understandability of the code.</w:t>
+      </w:r>
+    </w:p>
+    <w:p>
+      <w:pPr>
+        <w:ind w:firstLine="720"/>
+      </w:pPr>
+      <w:r>
+        <w:t xml:space="preserve">7. for each java class one .class file will be created on compile using </w:t>
+      </w:r>
+      <w:proofErr w:type="spellStart"/>
+      <w:r>
+        <w:t>javac</w:t>
+      </w:r>
+      <w:proofErr w:type="spellEnd"/>
+      <w:r>
+        <w:t xml:space="preserve"> &lt;filename&gt;</w:t>
+      </w:r>
+    </w:p>
+    <w:p>
+      <w:pPr>
+        <w:ind w:left="720"/>
+      </w:pPr>
+      <w:r>
+        <w:t xml:space="preserve">8. if the class has main method then it will run otherwise </w:t>
+      </w:r>
+      <w:r>
+        <w:t xml:space="preserve">" "main" </w:t>
+      </w:r>
+      <w:r>
+        <w:t xml:space="preserve">    </w:t>
+      </w:r>
+      <w:proofErr w:type="spellStart"/>
+      <w:proofErr w:type="gramStart"/>
+      <w:r>
+        <w:t>java.lang</w:t>
+      </w:r>
+      <w:proofErr w:type="gramEnd"/>
+      <w:r>
+        <w:t>.NoSuchMethodError</w:t>
+      </w:r>
+      <w:proofErr w:type="spellEnd"/>
+      <w:r>
+        <w:t>: main</w:t>
+      </w:r>
+    </w:p>
+    <w:p>
+      <w:pPr>
+        <w:ind w:left="720"/>
+      </w:pPr>
+    </w:p>
+    <w:p>
+      <w:pPr>
+        <w:ind w:left="720"/>
+      </w:pPr>
+    </w:p>
+    <w:p>
+      <w:pPr>
+        <w:ind w:left="720"/>
+      </w:pPr>
+    </w:p>
+    <w:p>
+      <w:pPr>
+        <w:ind w:left="720"/>
+        <w:rPr>
+          <w:b/>
+          <w:bCs/>
+          <w:u w:val="single"/>
+        </w:rPr>
+      </w:pPr>
+      <w:r>
+        <w:rPr>
+          <w:b/>
+          <w:bCs/>
+          <w:u w:val="single"/>
+        </w:rPr>
+        <w:lastRenderedPageBreak/>
+        <w:t>Import statement</w:t>
+      </w:r>
+      <w:r>
+        <w:rPr>
+          <w:b/>
+          <w:bCs/>
+          <w:u w:val="single"/>
+        </w:rPr>
+        <w:t>:</w:t>
+      </w:r>
+    </w:p>
+    <w:p>
+      <w:pPr>
+        <w:pStyle w:val="ListParagraph"/>
+        <w:numPr>
+          <w:ilvl w:val="1"/>
+          <w:numId w:val="1"/>
+        </w:numPr>
+      </w:pPr>
+      <w:r>
+        <w:t>Explicit</w:t>
+      </w:r>
+    </w:p>
+    <w:p>
+      <w:pPr>
+        <w:pStyle w:val="ListParagraph"/>
+        <w:numPr>
+          <w:ilvl w:val="1"/>
+          <w:numId w:val="1"/>
+        </w:numPr>
+      </w:pPr>
+      <w:r>
+        <w:t>I</w:t>
+      </w:r>
+      <w:r>
+        <w:t>mplicit</w:t>
+      </w:r>
+    </w:p>
+    <w:p/>
+    <w:p>
+      <w:r>
+        <w:t xml:space="preserve">If two import packages have same </w:t>
+      </w:r>
+      <w:proofErr w:type="gramStart"/>
+      <w:r>
+        <w:t>class</w:t>
+      </w:r>
+      <w:proofErr w:type="gramEnd"/>
+      <w:r>
+        <w:t xml:space="preserve"> then it </w:t>
+      </w:r>
+      <w:r>
+        <w:t xml:space="preserve">give </w:t>
+      </w:r>
+      <w:r>
+        <w:rPr>
+          <w:b/>
+          <w:bCs/>
+        </w:rPr>
+        <w:t>error</w:t>
+      </w:r>
+      <w:r>
+        <w:rPr>
+          <w:b/>
+          <w:bCs/>
+        </w:rPr>
+        <w:t xml:space="preserve">: </w:t>
+      </w:r>
+      <w:r>
+        <w:rPr>
+          <w:b/>
+          <w:bCs/>
+        </w:rPr>
+        <w:t xml:space="preserve"> reference is ambiguous</w:t>
+      </w:r>
+    </w:p>
+    <w:p>
+      <w:pPr>
+        <w:rPr>
+          <w:b/>
+          <w:bCs/>
+        </w:rPr>
+      </w:pPr>
+      <w:r>
+        <w:rPr>
+          <w:b/>
+          <w:bCs/>
+        </w:rPr>
+        <w:t xml:space="preserve">D:\Java&gt;javac Test.java Test.java:7: reference to Date is ambiguous; both class </w:t>
+      </w:r>
+      <w:proofErr w:type="spellStart"/>
+      <w:proofErr w:type="gramStart"/>
+      <w:r>
+        <w:rPr>
+          <w:b/>
+          <w:bCs/>
+        </w:rPr>
+        <w:t>java.sql.Date</w:t>
+      </w:r>
+      <w:proofErr w:type="spellEnd"/>
+      <w:proofErr w:type="gramEnd"/>
+      <w:r>
+        <w:rPr>
+          <w:b/>
+          <w:bCs/>
+        </w:rPr>
+        <w:t xml:space="preserve"> in </w:t>
+      </w:r>
+      <w:proofErr w:type="spellStart"/>
+      <w:r>
+        <w:rPr>
+          <w:b/>
+          <w:bCs/>
+        </w:rPr>
+        <w:t>java.sql</w:t>
+      </w:r>
+      <w:proofErr w:type="spellEnd"/>
+      <w:r>
+        <w:rPr>
+          <w:b/>
+          <w:bCs/>
+        </w:rPr>
+        <w:t xml:space="preserve"> and class </w:t>
+      </w:r>
+      <w:proofErr w:type="spellStart"/>
+      <w:r>
+        <w:rPr>
+          <w:b/>
+          <w:bCs/>
+        </w:rPr>
+        <w:t>java.util.Date</w:t>
+      </w:r>
+      <w:proofErr w:type="spellEnd"/>
+      <w:r>
+        <w:rPr>
+          <w:b/>
+          <w:bCs/>
+        </w:rPr>
+        <w:t xml:space="preserve"> in </w:t>
+      </w:r>
+      <w:proofErr w:type="spellStart"/>
+      <w:r>
+        <w:rPr>
+          <w:b/>
+          <w:bCs/>
+        </w:rPr>
+        <w:t>java.util</w:t>
+      </w:r>
+      <w:proofErr w:type="spellEnd"/>
+      <w:r>
+        <w:rPr>
+          <w:b/>
+          <w:bCs/>
+        </w:rPr>
+        <w:t xml:space="preserve"> match</w:t>
+      </w:r>
+    </w:p>
+    <w:p/>
+    <w:p>
+      <w:pPr>
+        <w:ind w:left="720"/>
+      </w:pPr>
+      <w:r>
+        <w:t xml:space="preserve">While resolving class names compiler will always </w:t>
+      </w:r>
+      <w:proofErr w:type="spellStart"/>
+      <w:r>
+        <w:t>gives</w:t>
+      </w:r>
+      <w:proofErr w:type="spellEnd"/>
+      <w:r>
+        <w:t xml:space="preserve"> the importance in the following order. </w:t>
+      </w:r>
+    </w:p>
+    <w:p>
+      <w:pPr>
+        <w:ind w:left="720"/>
+      </w:pPr>
+      <w:r>
+        <w:t xml:space="preserve">1. Explicit class import </w:t>
+      </w:r>
+    </w:p>
+    <w:p>
+      <w:pPr>
+        <w:ind w:left="720"/>
+      </w:pPr>
+      <w:r>
+        <w:t>2. Classes present in current working directory.</w:t>
+      </w:r>
+    </w:p>
+    <w:p>
+      <w:pPr>
+        <w:ind w:left="720"/>
+      </w:pPr>
+      <w:r>
+        <w:t>3. Implicit class import.</w:t>
+      </w:r>
+    </w:p>
+    <w:p/>
+    <w:p>
+      <w:pPr>
+        <w:rPr>
+          <w:b/>
+          <w:bCs/>
+        </w:rPr>
+      </w:pPr>
+      <w:r>
+        <w:rPr>
+          <w:b/>
+          <w:bCs/>
+        </w:rPr>
+        <w:t>Whenever we are importing a package all classes and interfaces present in that package are by default available but not sub package classes.</w:t>
+      </w:r>
+    </w:p>
+    <w:p>
+      <w:pPr>
+        <w:rPr>
+          <w:b/>
+          <w:bCs/>
+        </w:rPr>
+      </w:pPr>
+    </w:p>
+    <w:p>
+      <w:r>
+        <w:t xml:space="preserve">In any java Program the following 2 packages are not require </w:t>
+      </w:r>
+      <w:proofErr w:type="gramStart"/>
+      <w:r>
+        <w:t>to import</w:t>
+      </w:r>
+      <w:proofErr w:type="gramEnd"/>
+      <w:r>
+        <w:t xml:space="preserve"> because these are available by default to every Java Program. </w:t>
+      </w:r>
+    </w:p>
+    <w:p>
+      <w:r>
+        <w:t xml:space="preserve">1. </w:t>
+      </w:r>
+      <w:proofErr w:type="spellStart"/>
+      <w:proofErr w:type="gramStart"/>
+      <w:r>
+        <w:t>java.lang</w:t>
+      </w:r>
+      <w:proofErr w:type="spellEnd"/>
+      <w:proofErr w:type="gramEnd"/>
+      <w:r>
+        <w:t xml:space="preserve"> package </w:t>
+      </w:r>
+    </w:p>
+    <w:p>
+      <w:r>
+        <w:t>2. default package (current working directory)</w:t>
+      </w:r>
+    </w:p>
+    <w:p/>
+    <w:p>
+      <w:r>
+        <w:t>"Import statement is totally compile time concept" if more no of imports are there then more will be the compile time but there is "no change in execution time".</w:t>
+      </w:r>
+    </w:p>
+    <w:p/>
+    <w:p>
+      <w:r>
+        <w:t xml:space="preserve">import static </w:t>
+      </w:r>
+      <w:proofErr w:type="gramStart"/>
+      <w:r>
+        <w:t>java.lang</w:t>
+      </w:r>
+      <w:proofErr w:type="gramEnd"/>
+      <w:r>
+        <w:t>.Math.sqrt;</w:t>
+      </w:r>
+      <w:r>
+        <w:t xml:space="preserve"> if we have  so many static variable to use .. </w:t>
+      </w:r>
+      <w:proofErr w:type="gramStart"/>
+      <w:r>
+        <w:t>so</w:t>
+      </w:r>
+      <w:proofErr w:type="gramEnd"/>
+      <w:r>
+        <w:t xml:space="preserve"> using class name every time is not feasible</w:t>
+      </w:r>
+    </w:p>
+    <w:p/>
+    <w:p>
+      <w:r>
+        <w:t xml:space="preserve">While resolving static members compiler will give the precedence in the following order. </w:t>
+      </w:r>
+    </w:p>
+    <w:p>
+      <w:r>
+        <w:t xml:space="preserve">1. Current class static members </w:t>
+      </w:r>
+    </w:p>
+    <w:p>
+      <w:r>
+        <w:t xml:space="preserve">2. Explicit static import </w:t>
+      </w:r>
+    </w:p>
+    <w:p>
+      <w:r>
+        <w:lastRenderedPageBreak/>
+        <w:t>3. Implicit static import.</w:t>
+      </w:r>
+    </w:p>
+    <w:p/>
+    <w:p>
+      <w:pPr>
+        <w:rPr>
+          <w:b/>
+          <w:bCs/>
+        </w:rPr>
+      </w:pPr>
+      <w:r>
+        <w:rPr>
+          <w:b/>
+          <w:bCs/>
+          <w:u w:val="single"/>
+        </w:rPr>
+        <w:t>NOTE:</w:t>
+      </w:r>
+      <w:r>
+        <w:rPr>
+          <w:b/>
+          <w:bCs/>
+          <w:u w:val="single"/>
+        </w:rPr>
+        <w:t xml:space="preserve"> </w:t>
+      </w:r>
+      <w:r>
+        <w:t xml:space="preserve">for normal import we import till </w:t>
+      </w:r>
+      <w:proofErr w:type="gramStart"/>
+      <w:r>
+        <w:t>class  -</w:t>
+      </w:r>
+      <w:proofErr w:type="gramEnd"/>
+      <w:r>
+        <w:t xml:space="preserve">  </w:t>
+      </w:r>
+      <w:r>
+        <w:rPr>
+          <w:b/>
+          <w:bCs/>
+        </w:rPr>
+        <w:t xml:space="preserve">import </w:t>
+      </w:r>
+      <w:proofErr w:type="spellStart"/>
+      <w:r>
+        <w:rPr>
+          <w:b/>
+          <w:bCs/>
+        </w:rPr>
+        <w:t>java.lang.Math</w:t>
+      </w:r>
+      <w:proofErr w:type="spellEnd"/>
+      <w:r>
+        <w:rPr>
+          <w:b/>
+          <w:bCs/>
+        </w:rPr>
+        <w:t>;</w:t>
+      </w:r>
+    </w:p>
+    <w:p>
+      <w:pPr>
+        <w:rPr>
+          <w:b/>
+          <w:bCs/>
+        </w:rPr>
+      </w:pPr>
+      <w:r>
+        <w:t>But for static import we import till method</w:t>
+      </w:r>
+      <w:r>
+        <w:t xml:space="preserve"> and </w:t>
+      </w:r>
+      <w:r>
+        <w:t>variable</w:t>
+      </w:r>
+      <w:r>
+        <w:t xml:space="preserve"> - </w:t>
+      </w:r>
+      <w:r>
+        <w:rPr>
+          <w:b/>
+          <w:bCs/>
+        </w:rPr>
+        <w:t xml:space="preserve">import </w:t>
+      </w:r>
+      <w:r>
+        <w:rPr>
+          <w:b/>
+          <w:bCs/>
+        </w:rPr>
+        <w:t xml:space="preserve">static </w:t>
+      </w:r>
+      <w:proofErr w:type="gramStart"/>
+      <w:r>
+        <w:rPr>
+          <w:b/>
+          <w:bCs/>
+        </w:rPr>
+        <w:t>java.lang</w:t>
+      </w:r>
+      <w:proofErr w:type="gramEnd"/>
+      <w:r>
+        <w:rPr>
+          <w:b/>
+          <w:bCs/>
+        </w:rPr>
+        <w:t>.Math</w:t>
+      </w:r>
+      <w:r>
+        <w:rPr>
+          <w:b/>
+          <w:bCs/>
+        </w:rPr>
+        <w:t>.sqrt</w:t>
+      </w:r>
+      <w:r>
+        <w:rPr>
+          <w:b/>
+          <w:bCs/>
+        </w:rPr>
+        <w:t>;</w:t>
+      </w:r>
+    </w:p>
+    <w:p>
+      <w:pPr>
+        <w:rPr>
+          <w:b/>
+          <w:bCs/>
+        </w:rPr>
+      </w:pPr>
+    </w:p>
+    <w:p>
+      <w:pPr>
+        <w:rPr>
+          <w:b/>
+          <w:bCs/>
+        </w:rPr>
+      </w:pPr>
+    </w:p>
+    <w:p>
+      <w:r>
+        <w:t xml:space="preserve">package </w:t>
+      </w:r>
+      <w:proofErr w:type="spellStart"/>
+      <w:proofErr w:type="gramStart"/>
+      <w:r>
+        <w:t>com.durga</w:t>
+      </w:r>
+      <w:proofErr w:type="spellEnd"/>
+      <w:proofErr w:type="gramEnd"/>
+      <w:r>
+        <w:t>;</w:t>
+      </w:r>
+    </w:p>
+    <w:p>
+      <w:r>
+        <w:t>class Test</w:t>
+      </w:r>
+    </w:p>
+    <w:p>
+      <w:r>
+        <w:t>{</w:t>
+      </w:r>
+    </w:p>
+    <w:p>
+      <w:r>
+        <w:tab/>
+        <w:t xml:space="preserve"> public static void </w:t>
+      </w:r>
+      <w:proofErr w:type="gramStart"/>
+      <w:r>
+        <w:t>main(</w:t>
+      </w:r>
+      <w:proofErr w:type="gramEnd"/>
+      <w:r>
+        <w:t xml:space="preserve">String[] </w:t>
+      </w:r>
+      <w:proofErr w:type="spellStart"/>
+      <w:r>
+        <w:t>args</w:t>
+      </w:r>
+      <w:proofErr w:type="spellEnd"/>
+      <w:r>
+        <w:t>)</w:t>
+      </w:r>
+    </w:p>
+    <w:p>
+      <w:r>
+        <w:tab/>
+        <w:t xml:space="preserve"> {</w:t>
+      </w:r>
+    </w:p>
+    <w:p>
+      <w:r>
+        <w:tab/>
+      </w:r>
+      <w:r>
+        <w:tab/>
+        <w:t xml:space="preserve"> </w:t>
+      </w:r>
+      <w:proofErr w:type="spellStart"/>
+      <w:r>
+        <w:t>System.out.print</w:t>
+      </w:r>
+      <w:proofErr w:type="spellEnd"/>
+      <w:r>
+        <w:t>("first class"</w:t>
+      </w:r>
+      <w:proofErr w:type="gramStart"/>
+      <w:r>
+        <w:t>);</w:t>
+      </w:r>
+      <w:proofErr w:type="gramEnd"/>
+    </w:p>
+    <w:p>
+      <w:r>
+        <w:tab/>
+        <w:t xml:space="preserve"> }</w:t>
+      </w:r>
+    </w:p>
+    <w:p>
+      <w:r>
+        <w:t>}</w:t>
+      </w:r>
+    </w:p>
+    <w:p/>
+    <w:p>
+      <w:r>
+        <w:t xml:space="preserve">To run it via command line if package is </w:t>
+      </w:r>
+      <w:proofErr w:type="gramStart"/>
+      <w:r>
+        <w:t>available</w:t>
+      </w:r>
+      <w:proofErr w:type="gramEnd"/>
+    </w:p>
+    <w:p>
+      <w:pPr>
+        <w:pStyle w:val="ListParagraph"/>
+        <w:numPr>
+          <w:ilvl w:val="0"/>
+          <w:numId w:val="2"/>
+        </w:numPr>
+      </w:pPr>
+      <w:proofErr w:type="spellStart"/>
+      <w:r>
+        <w:t>Javac</w:t>
+      </w:r>
+      <w:proofErr w:type="spellEnd"/>
+      <w:r>
+        <w:t xml:space="preserve"> Test.java</w:t>
+      </w:r>
+    </w:p>
+    <w:p>
+      <w:pPr>
+        <w:pStyle w:val="ListParagraph"/>
+        <w:numPr>
+          <w:ilvl w:val="0"/>
+          <w:numId w:val="2"/>
+        </w:numPr>
+      </w:pPr>
+      <w:r>
+        <w:t xml:space="preserve">Java </w:t>
+      </w:r>
+      <w:proofErr w:type="spellStart"/>
+      <w:proofErr w:type="gramStart"/>
+      <w:r>
+        <w:t>com.durga</w:t>
+      </w:r>
+      <w:proofErr w:type="gramEnd"/>
+      <w:r>
+        <w:t>.Test</w:t>
+      </w:r>
+      <w:proofErr w:type="spellEnd"/>
+      <w:r>
+        <w:t xml:space="preserve">  </w:t>
+      </w:r>
+      <w:r>
+        <w:tab/>
+      </w:r>
+      <w:r>
+        <w:tab/>
+      </w:r>
+      <w:r>
+        <w:rPr>
+          <w:b/>
+          <w:bCs/>
+        </w:rPr>
+        <w:t>// java Test (if package is not available)</w:t>
+      </w:r>
+    </w:p>
+    <w:p/>
+    <w:p>
+      <w:r>
+        <w:t>2 package statement is not allowed</w:t>
+      </w:r>
+      <w:r>
+        <w:t>.</w:t>
+      </w:r>
+    </w:p>
+    <w:p>
+      <w:r>
+        <w:t>In any java Program the 1st non comment statement should be package statement [if it is available] otherwise we will get compile time error.</w:t>
+      </w:r>
+    </w:p>
+    <w:p/>
+    <w:p>
+      <w:pPr>
+        <w:rPr>
+          <w:b/>
+          <w:bCs/>
+        </w:rPr>
+      </w:pPr>
+      <w:r>
+        <w:rPr>
+          <w:b/>
+          <w:bCs/>
+        </w:rPr>
+        <w:t xml:space="preserve">Order of </w:t>
+      </w:r>
+      <w:proofErr w:type="spellStart"/>
+      <w:r>
+        <w:rPr>
+          <w:b/>
+          <w:bCs/>
+        </w:rPr>
+        <w:t>programme</w:t>
+      </w:r>
+      <w:proofErr w:type="spellEnd"/>
+      <w:r>
+        <w:rPr>
+          <w:b/>
+          <w:bCs/>
+        </w:rPr>
+        <w:t>:</w:t>
+      </w:r>
+    </w:p>
+    <w:p>
+      <w:r>
+        <w:t>Package</w:t>
+      </w:r>
+      <w:r>
+        <w:t xml:space="preserve"> – single </w:t>
+      </w:r>
+      <w:proofErr w:type="gramStart"/>
+      <w:r>
+        <w:t>only</w:t>
+      </w:r>
+      <w:proofErr w:type="gramEnd"/>
+    </w:p>
+    <w:p>
+      <w:r>
+        <w:t>Import</w:t>
+      </w:r>
+      <w:proofErr w:type="gramStart"/>
+      <w:r>
+        <w:t>-  any</w:t>
+      </w:r>
+      <w:proofErr w:type="gramEnd"/>
+      <w:r>
+        <w:t xml:space="preserve"> number of </w:t>
+      </w:r>
+    </w:p>
+    <w:p>
+      <w:r>
+        <w:t>Class/interface/</w:t>
+      </w:r>
+      <w:proofErr w:type="spellStart"/>
+      <w:r>
+        <w:t>enum</w:t>
+      </w:r>
+      <w:proofErr w:type="spellEnd"/>
+      <w:r>
+        <w:t>/</w:t>
+      </w:r>
+      <w:proofErr w:type="spellStart"/>
+      <w:r>
+        <w:t>decleration</w:t>
+      </w:r>
+      <w:proofErr w:type="spellEnd"/>
+      <w:r>
+        <w:t xml:space="preserve"> – any number of </w:t>
+      </w:r>
+    </w:p>
+    <w:p/>
+    <w:p/>
+    <w:p>
+      <w:pPr>
+        <w:rPr>
+          <w:b/>
+          <w:bCs/>
+        </w:rPr>
+      </w:pPr>
+      <w:r>
+        <w:rPr>
+          <w:b/>
+          <w:bCs/>
+        </w:rPr>
+        <w:lastRenderedPageBreak/>
+        <w:t>*** what valid java program can contain</w:t>
+      </w:r>
+    </w:p>
+    <w:p>
+      <w:pPr>
+        <w:pStyle w:val="ListParagraph"/>
+        <w:numPr>
+          <w:ilvl w:val="2"/>
+          <w:numId w:val="1"/>
+        </w:numPr>
+      </w:pPr>
+      <w:r>
+        <w:t>Only package - valid</w:t>
+      </w:r>
+    </w:p>
+    <w:p>
+      <w:pPr>
+        <w:pStyle w:val="ListParagraph"/>
+        <w:numPr>
+          <w:ilvl w:val="2"/>
+          <w:numId w:val="1"/>
+        </w:numPr>
+      </w:pPr>
+      <w:r>
+        <w:t>Only import - valid</w:t>
+      </w:r>
+    </w:p>
+    <w:p>
+      <w:pPr>
+        <w:pStyle w:val="ListParagraph"/>
+        <w:numPr>
+          <w:ilvl w:val="2"/>
+          <w:numId w:val="1"/>
+        </w:numPr>
+      </w:pPr>
+      <w:proofErr w:type="gramStart"/>
+      <w:r>
+        <w:t>Only  package</w:t>
+      </w:r>
+      <w:proofErr w:type="gramEnd"/>
+      <w:r>
+        <w:t xml:space="preserve"> and import - valid</w:t>
+      </w:r>
+    </w:p>
+    <w:p>
+      <w:pPr>
+        <w:pStyle w:val="ListParagraph"/>
+        <w:numPr>
+          <w:ilvl w:val="2"/>
+          <w:numId w:val="1"/>
+        </w:numPr>
+      </w:pPr>
+      <w:r>
+        <w:t>Only class - valid</w:t>
+      </w:r>
+    </w:p>
+    <w:p>
+      <w:pPr>
+        <w:pStyle w:val="ListParagraph"/>
+        <w:numPr>
+          <w:ilvl w:val="2"/>
+          <w:numId w:val="1"/>
+        </w:numPr>
+      </w:pPr>
+      <w:r>
+        <w:t xml:space="preserve">Both </w:t>
+      </w:r>
+      <w:proofErr w:type="gramStart"/>
+      <w:r>
+        <w:t>package ,</w:t>
+      </w:r>
+      <w:proofErr w:type="gramEnd"/>
+      <w:r>
+        <w:t xml:space="preserve"> import and class  - valid</w:t>
+      </w:r>
+    </w:p>
     <w:p/>
     <w:sectPr>
       <w:pgSz w:w="12240" w:h="15840"/>
@@ -931,8 +1973,124 @@
       </w:rPr>
     </w:lvl>
   </w:abstractNum>
+  <w:abstractNum w:abstractNumId="1" w15:restartNumberingAfterBreak="0">
+    <w:nsid w:val="7FFC302B"/>
+    <w:multiLevelType w:val="hybridMultilevel"/>
+    <w:tmpl w:val="C9BCDDF8"/>
+    <w:lvl w:ilvl="0" w:tplc="BCE64CC6">
+      <w:start w:val="3"/>
+      <w:numFmt w:val="bullet"/>
+      <w:lvlText w:val=""/>
+      <w:lvlJc w:val="left"/>
+      <w:pPr>
+        <w:ind w:left="720" w:hanging="360"/>
+      </w:pPr>
+      <w:rPr>
+        <w:rFonts w:ascii="Wingdings" w:eastAsiaTheme="minorHAnsi" w:hAnsi="Wingdings" w:cstheme="minorBidi" w:hint="default"/>
+      </w:rPr>
+    </w:lvl>
+    <w:lvl w:ilvl="1" w:tplc="04090003" w:tentative="1">
+      <w:start w:val="1"/>
+      <w:numFmt w:val="bullet"/>
+      <w:lvlText w:val="o"/>
+      <w:lvlJc w:val="left"/>
+      <w:pPr>
+        <w:ind w:left="1440" w:hanging="360"/>
+      </w:pPr>
+      <w:rPr>
+        <w:rFonts w:ascii="Courier New" w:hAnsi="Courier New" w:cs="Courier New" w:hint="default"/>
+      </w:rPr>
+    </w:lvl>
+    <w:lvl w:ilvl="2" w:tplc="04090005" w:tentative="1">
+      <w:start w:val="1"/>
+      <w:numFmt w:val="bullet"/>
+      <w:lvlText w:val=""/>
+      <w:lvlJc w:val="left"/>
+      <w:pPr>
+        <w:ind w:left="2160" w:hanging="360"/>
+      </w:pPr>
+      <w:rPr>
+        <w:rFonts w:ascii="Wingdings" w:hAnsi="Wingdings" w:hint="default"/>
+      </w:rPr>
+    </w:lvl>
+    <w:lvl w:ilvl="3" w:tplc="04090001" w:tentative="1">
+      <w:start w:val="1"/>
+      <w:numFmt w:val="bullet"/>
+      <w:lvlText w:val=""/>
+      <w:lvlJc w:val="left"/>
+      <w:pPr>
+        <w:ind w:left="2880" w:hanging="360"/>
+      </w:pPr>
+      <w:rPr>
+        <w:rFonts w:ascii="Symbol" w:hAnsi="Symbol" w:hint="default"/>
+      </w:rPr>
+    </w:lvl>
+    <w:lvl w:ilvl="4" w:tplc="04090003" w:tentative="1">
+      <w:start w:val="1"/>
+      <w:numFmt w:val="bullet"/>
+      <w:lvlText w:val="o"/>
+      <w:lvlJc w:val="left"/>
+      <w:pPr>
+        <w:ind w:left="3600" w:hanging="360"/>
+      </w:pPr>
+      <w:rPr>
+        <w:rFonts w:ascii="Courier New" w:hAnsi="Courier New" w:cs="Courier New" w:hint="default"/>
+      </w:rPr>
+    </w:lvl>
+    <w:lvl w:ilvl="5" w:tplc="04090005" w:tentative="1">
+      <w:start w:val="1"/>
+      <w:numFmt w:val="bullet"/>
+      <w:lvlText w:val=""/>
+      <w:lvlJc w:val="left"/>
+      <w:pPr>
+        <w:ind w:left="4320" w:hanging="360"/>
+      </w:pPr>
+      <w:rPr>
+        <w:rFonts w:ascii="Wingdings" w:hAnsi="Wingdings" w:hint="default"/>
+      </w:rPr>
+    </w:lvl>
+    <w:lvl w:ilvl="6" w:tplc="04090001" w:tentative="1">
+      <w:start w:val="1"/>
+      <w:numFmt w:val="bullet"/>
+      <w:lvlText w:val=""/>
+      <w:lvlJc w:val="left"/>
+      <w:pPr>
+        <w:ind w:left="5040" w:hanging="360"/>
+      </w:pPr>
+      <w:rPr>
+        <w:rFonts w:ascii="Symbol" w:hAnsi="Symbol" w:hint="default"/>
+      </w:rPr>
+    </w:lvl>
+    <w:lvl w:ilvl="7" w:tplc="04090003" w:tentative="1">
+      <w:start w:val="1"/>
+      <w:numFmt w:val="bullet"/>
+      <w:lvlText w:val="o"/>
+      <w:lvlJc w:val="left"/>
+      <w:pPr>
+        <w:ind w:left="5760" w:hanging="360"/>
+      </w:pPr>
+      <w:rPr>
+        <w:rFonts w:ascii="Courier New" w:hAnsi="Courier New" w:cs="Courier New" w:hint="default"/>
+      </w:rPr>
+    </w:lvl>
+    <w:lvl w:ilvl="8" w:tplc="04090005" w:tentative="1">
+      <w:start w:val="1"/>
+      <w:numFmt w:val="bullet"/>
+      <w:lvlText w:val=""/>
+      <w:lvlJc w:val="left"/>
+      <w:pPr>
+        <w:ind w:left="6480" w:hanging="360"/>
+      </w:pPr>
+      <w:rPr>
+        <w:rFonts w:ascii="Wingdings" w:hAnsi="Wingdings" w:hint="default"/>
+      </w:rPr>
+    </w:lvl>
+  </w:abstractNum>
   <w:num w:numId="1" w16cid:durableId="482042104">
     <w:abstractNumId w:val="0"/>
+  </w:num>
+  <w:num w:numId="2" w16cid:durableId="374617934">
+    <w:abstractNumId w:val="1"/>
   </w:num>
 </w:numbering>
 </file>
@@ -1886,6 +3044,34 @@
 </w:styles>
 </file>
 
+<file path=word/ink/ink1.xml><?xml version="1.0" encoding="utf-8"?>
+<inkml:ink xmlns:inkml="http://www.w3.org/2003/InkML">
+  <inkml:definitions>
+    <inkml:context xml:id="ctx0">
+      <inkml:inkSource xml:id="inkSrc0">
+        <inkml:traceFormat>
+          <inkml:channel name="X" type="integer" min="-2.14748E9" max="2.14748E9" units="cm"/>
+          <inkml:channel name="Y" type="integer" min="-2.14748E9" max="2.14748E9" units="cm"/>
+          <inkml:channel name="F" type="integer" max="32767" units="dev"/>
+        </inkml:traceFormat>
+        <inkml:channelProperties>
+          <inkml:channelProperty channel="X" name="resolution" value="1000" units="1/cm"/>
+          <inkml:channelProperty channel="Y" name="resolution" value="1000" units="1/cm"/>
+          <inkml:channelProperty channel="F" name="resolution" value="0" units="1/dev"/>
+        </inkml:channelProperties>
+      </inkml:inkSource>
+      <inkml:timestamp xml:id="ts0" timeString="2024-02-24T15:57:48.556"/>
+    </inkml:context>
+    <inkml:brush xml:id="br0">
+      <inkml:brushProperty name="width" value="0.035" units="cm"/>
+      <inkml:brushProperty name="height" value="0.035" units="cm"/>
+      <inkml:brushProperty name="color" value="#E71224"/>
+    </inkml:brush>
+  </inkml:definitions>
+  <inkml:trace contextRef="#ctx0" brushRef="#br0">1 521 24575,'0'5'0,"-1"2"0,1-1 0,1 0 0,-1 1 0,1-1 0,2 8 0,-2-12 0,0 0 0,-1 0 0,1 0 0,1 0 0,-1 0 0,0-1 0,0 1 0,1 0 0,-1 0 0,1-1 0,-1 1 0,1-1 0,0 1 0,0-1 0,0 0 0,-1 0 0,1 0 0,4 2 0,-1-1 0,1 0 0,0 0 0,0 0 0,-1-1 0,1 0 0,0 0 0,0 0 0,0-1 0,0 0 0,1 0 0,-1-1 0,0 1 0,0-1 0,-1-1 0,1 1 0,0-1 0,0 0 0,-1 0 0,1-1 0,-1 1 0,1-1 0,-1-1 0,0 1 0,5-5 0,10-10 0,-1 0 0,-2-2 0,0 0 0,21-30 0,-6 7 0,-8 14 0,2 1 0,1 1 0,1 2 0,37-26 0,132-75 0,-184 118 0,1 1 0,-1 0 0,1 1 0,0 1 0,0 0 0,1 1 0,0 0 0,-1 1 0,1 1 0,22-1 0,-34 3 27,1 0-1,-1 0 0,0 0 0,1 0 1,-1-1-1,0 1 0,0-1 0,0 0 1,1 0-1,-1-1 0,0 1 0,4-3 1,-5 3-109,-1-1 1,1 1 0,-1-1 0,1 1-1,-1-1 1,0 0 0,0 0-1,1 0 1,-1 0 0,0 1 0,-1-1-1,1 0 1,0-1 0,-1 1 0,1 0-1,-1 0 1,1 0 0,-1 0 0,0 0-1,0-3 1,-1-14-6745</inkml:trace>
+</inkml:ink>
+</file>
+
 <file path=word/theme/theme1.xml><?xml version="1.0" encoding="utf-8"?>
 <a:theme xmlns:a="http://schemas.openxmlformats.org/drawingml/2006/main" name="Office Theme">
   <a:themeElements>

</xml_diff>